<commit_message>
organized the file structure, replaced API Gateway with ALB
</commit_message>
<xml_diff>
--- a/resources/CSAA Bootcamp - Problem Scenario 3.docx
+++ b/resources/CSAA Bootcamp - Problem Scenario 3.docx
@@ -52,6 +52,8 @@
         </w:rPr>
         <w:tab/>
       </w:r>
+      <w:bookmarkStart w:id="0" w:name="_GoBack"/>
+      <w:bookmarkEnd w:id="0"/>
     </w:p>
     <w:p>
       <w:pPr>
@@ -97,7 +99,7 @@
         </w:rPr>
         <w:fldChar w:fldCharType="separate"/>
       </w:r>
-      <w:hyperlink w:anchor="_Toc12452721" w:history="1">
+      <w:hyperlink w:anchor="_Toc12627438" w:history="1">
         <w:r>
           <w:rPr>
             <w:rStyle w:val="Hyperlink"/>
@@ -139,7 +141,7 @@
             <w:noProof/>
             <w:webHidden/>
           </w:rPr>
-          <w:instrText xml:space="preserve"> PAGEREF _Toc12452721 \h </w:instrText>
+          <w:instrText xml:space="preserve"> PAGEREF _Toc12627438 \h </w:instrText>
         </w:r>
         <w:r>
           <w:rPr>
@@ -179,7 +181,7 @@
           <w:szCs w:val="22"/>
         </w:rPr>
       </w:pPr>
-      <w:hyperlink w:anchor="_Toc12452722" w:history="1">
+      <w:hyperlink w:anchor="_Toc12627439" w:history="1">
         <w:r>
           <w:rPr>
             <w:rStyle w:val="Hyperlink"/>
@@ -221,7 +223,7 @@
             <w:noProof/>
             <w:webHidden/>
           </w:rPr>
-          <w:instrText xml:space="preserve"> PAGEREF _Toc12452722 \h </w:instrText>
+          <w:instrText xml:space="preserve"> PAGEREF _Toc12627439 \h </w:instrText>
         </w:r>
         <w:r>
           <w:rPr>
@@ -261,7 +263,7 @@
           <w:szCs w:val="22"/>
         </w:rPr>
       </w:pPr>
-      <w:hyperlink w:anchor="_Toc12452723" w:history="1">
+      <w:hyperlink w:anchor="_Toc12627440" w:history="1">
         <w:r>
           <w:rPr>
             <w:rStyle w:val="Hyperlink"/>
@@ -303,7 +305,7 @@
             <w:noProof/>
             <w:webHidden/>
           </w:rPr>
-          <w:instrText xml:space="preserve"> PAGEREF _Toc12452723 \h </w:instrText>
+          <w:instrText xml:space="preserve"> PAGEREF _Toc12627440 \h </w:instrText>
         </w:r>
         <w:r>
           <w:rPr>
@@ -344,7 +346,7 @@
           <w:szCs w:val="22"/>
         </w:rPr>
       </w:pPr>
-      <w:hyperlink w:anchor="_Toc12452724" w:history="1">
+      <w:hyperlink w:anchor="_Toc12627441" w:history="1">
         <w:r>
           <w:rPr>
             <w:rStyle w:val="Hyperlink"/>
@@ -387,7 +389,7 @@
             <w:noProof/>
             <w:webHidden/>
           </w:rPr>
-          <w:instrText xml:space="preserve"> PAGEREF _Toc12452724 \h </w:instrText>
+          <w:instrText xml:space="preserve"> PAGEREF _Toc12627441 \h </w:instrText>
         </w:r>
         <w:r>
           <w:rPr>
@@ -428,7 +430,7 @@
           <w:szCs w:val="22"/>
         </w:rPr>
       </w:pPr>
-      <w:hyperlink w:anchor="_Toc12452725" w:history="1">
+      <w:hyperlink w:anchor="_Toc12627442" w:history="1">
         <w:r>
           <w:rPr>
             <w:rStyle w:val="Hyperlink"/>
@@ -471,7 +473,7 @@
             <w:noProof/>
             <w:webHidden/>
           </w:rPr>
-          <w:instrText xml:space="preserve"> PAGEREF _Toc12452725 \h </w:instrText>
+          <w:instrText xml:space="preserve"> PAGEREF _Toc12627442 \h </w:instrText>
         </w:r>
         <w:r>
           <w:rPr>
@@ -512,7 +514,7 @@
           <w:szCs w:val="22"/>
         </w:rPr>
       </w:pPr>
-      <w:hyperlink w:anchor="_Toc12452726" w:history="1">
+      <w:hyperlink w:anchor="_Toc12627443" w:history="1">
         <w:r>
           <w:rPr>
             <w:rStyle w:val="Hyperlink"/>
@@ -555,7 +557,7 @@
             <w:noProof/>
             <w:webHidden/>
           </w:rPr>
-          <w:instrText xml:space="preserve"> PAGEREF _Toc12452726 \h </w:instrText>
+          <w:instrText xml:space="preserve"> PAGEREF _Toc12627443 \h </w:instrText>
         </w:r>
         <w:r>
           <w:rPr>
@@ -596,7 +598,7 @@
           <w:szCs w:val="22"/>
         </w:rPr>
       </w:pPr>
-      <w:hyperlink w:anchor="_Toc12452727" w:history="1">
+      <w:hyperlink w:anchor="_Toc12627444" w:history="1">
         <w:r>
           <w:rPr>
             <w:rStyle w:val="Hyperlink"/>
@@ -639,7 +641,7 @@
             <w:noProof/>
             <w:webHidden/>
           </w:rPr>
-          <w:instrText xml:space="preserve"> PAGEREF _Toc12452727 \h </w:instrText>
+          <w:instrText xml:space="preserve"> PAGEREF _Toc12627444 \h </w:instrText>
         </w:r>
         <w:r>
           <w:rPr>
@@ -672,174 +674,6 @@
     </w:p>
     <w:p>
       <w:pPr>
-        <w:pStyle w:val="TOC3"/>
-        <w:rPr>
-          <w:rFonts w:asciiTheme="minorHAnsi" w:eastAsiaTheme="minorEastAsia" w:hAnsiTheme="minorHAnsi" w:cstheme="minorBidi"/>
-          <w:noProof/>
-          <w:sz w:val="22"/>
-          <w:szCs w:val="22"/>
-        </w:rPr>
-      </w:pPr>
-      <w:hyperlink w:anchor="_Toc12452728" w:history="1">
-        <w:r>
-          <w:rPr>
-            <w:rStyle w:val="Hyperlink"/>
-            <w:noProof/>
-          </w:rPr>
-          <w:t>3.4.1</w:t>
-        </w:r>
-        <w:r>
-          <w:rPr>
-            <w:rFonts w:asciiTheme="minorHAnsi" w:eastAsiaTheme="minorEastAsia" w:hAnsiTheme="minorHAnsi" w:cstheme="minorBidi"/>
-            <w:noProof/>
-            <w:sz w:val="22"/>
-            <w:szCs w:val="22"/>
-          </w:rPr>
-          <w:tab/>
-        </w:r>
-        <w:r>
-          <w:rPr>
-            <w:rStyle w:val="Hyperlink"/>
-            <w:noProof/>
-          </w:rPr>
-          <w:t>Solution 1</w:t>
-        </w:r>
-        <w:r>
-          <w:rPr>
-            <w:noProof/>
-            <w:webHidden/>
-          </w:rPr>
-          <w:tab/>
-        </w:r>
-        <w:r>
-          <w:rPr>
-            <w:noProof/>
-            <w:webHidden/>
-          </w:rPr>
-          <w:fldChar w:fldCharType="begin"/>
-        </w:r>
-        <w:r>
-          <w:rPr>
-            <w:noProof/>
-            <w:webHidden/>
-          </w:rPr>
-          <w:instrText xml:space="preserve"> PAGEREF _Toc12452728 \h </w:instrText>
-        </w:r>
-        <w:r>
-          <w:rPr>
-            <w:noProof/>
-            <w:webHidden/>
-          </w:rPr>
-        </w:r>
-        <w:r>
-          <w:rPr>
-            <w:noProof/>
-            <w:webHidden/>
-          </w:rPr>
-          <w:fldChar w:fldCharType="separate"/>
-        </w:r>
-        <w:r>
-          <w:rPr>
-            <w:noProof/>
-            <w:webHidden/>
-          </w:rPr>
-          <w:t>3</w:t>
-        </w:r>
-        <w:r>
-          <w:rPr>
-            <w:noProof/>
-            <w:webHidden/>
-          </w:rPr>
-          <w:fldChar w:fldCharType="end"/>
-        </w:r>
-      </w:hyperlink>
-    </w:p>
-    <w:p>
-      <w:pPr>
-        <w:pStyle w:val="TOC3"/>
-        <w:rPr>
-          <w:rFonts w:asciiTheme="minorHAnsi" w:eastAsiaTheme="minorEastAsia" w:hAnsiTheme="minorHAnsi" w:cstheme="minorBidi"/>
-          <w:noProof/>
-          <w:sz w:val="22"/>
-          <w:szCs w:val="22"/>
-        </w:rPr>
-      </w:pPr>
-      <w:hyperlink w:anchor="_Toc12452729" w:history="1">
-        <w:r>
-          <w:rPr>
-            <w:rStyle w:val="Hyperlink"/>
-            <w:noProof/>
-          </w:rPr>
-          <w:t>3.4.2</w:t>
-        </w:r>
-        <w:r>
-          <w:rPr>
-            <w:rFonts w:asciiTheme="minorHAnsi" w:eastAsiaTheme="minorEastAsia" w:hAnsiTheme="minorHAnsi" w:cstheme="minorBidi"/>
-            <w:noProof/>
-            <w:sz w:val="22"/>
-            <w:szCs w:val="22"/>
-          </w:rPr>
-          <w:tab/>
-        </w:r>
-        <w:r>
-          <w:rPr>
-            <w:rStyle w:val="Hyperlink"/>
-            <w:noProof/>
-          </w:rPr>
-          <w:t>Solution 2</w:t>
-        </w:r>
-        <w:r>
-          <w:rPr>
-            <w:noProof/>
-            <w:webHidden/>
-          </w:rPr>
-          <w:tab/>
-        </w:r>
-        <w:r>
-          <w:rPr>
-            <w:noProof/>
-            <w:webHidden/>
-          </w:rPr>
-          <w:fldChar w:fldCharType="begin"/>
-        </w:r>
-        <w:r>
-          <w:rPr>
-            <w:noProof/>
-            <w:webHidden/>
-          </w:rPr>
-          <w:instrText xml:space="preserve"> PAGEREF _Toc12452729 \h </w:instrText>
-        </w:r>
-        <w:r>
-          <w:rPr>
-            <w:noProof/>
-            <w:webHidden/>
-          </w:rPr>
-        </w:r>
-        <w:r>
-          <w:rPr>
-            <w:noProof/>
-            <w:webHidden/>
-          </w:rPr>
-          <w:fldChar w:fldCharType="separate"/>
-        </w:r>
-        <w:r>
-          <w:rPr>
-            <w:noProof/>
-            <w:webHidden/>
-          </w:rPr>
-          <w:t>4</w:t>
-        </w:r>
-        <w:r>
-          <w:rPr>
-            <w:noProof/>
-            <w:webHidden/>
-          </w:rPr>
-          <w:fldChar w:fldCharType="end"/>
-        </w:r>
-      </w:hyperlink>
-    </w:p>
-    <w:p>
-      <w:pPr>
         <w:pStyle w:val="TOC1"/>
         <w:rPr>
           <w:rFonts w:cs="Arial"/>
@@ -871,7 +705,7 @@
           <w:sz w:val="28"/>
         </w:rPr>
       </w:pPr>
-      <w:bookmarkStart w:id="0" w:name="_Toc57394340"/>
+      <w:bookmarkStart w:id="1" w:name="_Toc57394340"/>
       <w:r>
         <w:br w:type="page"/>
       </w:r>
@@ -880,13 +714,13 @@
       <w:pPr>
         <w:pStyle w:val="Heading1"/>
       </w:pPr>
-      <w:bookmarkStart w:id="1" w:name="_Toc12452721"/>
-      <w:bookmarkEnd w:id="0"/>
+      <w:bookmarkStart w:id="2" w:name="_Toc12627438"/>
+      <w:bookmarkEnd w:id="1"/>
       <w:r>
         <w:lastRenderedPageBreak/>
         <w:t>Document Definition</w:t>
       </w:r>
-      <w:bookmarkEnd w:id="1"/>
+      <w:bookmarkEnd w:id="2"/>
     </w:p>
     <w:p>
       <w:pPr>
@@ -908,11 +742,11 @@
       <w:pPr>
         <w:pStyle w:val="Heading1"/>
       </w:pPr>
-      <w:bookmarkStart w:id="2" w:name="_Toc12452722"/>
+      <w:bookmarkStart w:id="3" w:name="_Toc12627439"/>
       <w:r>
         <w:t>Problem Statement</w:t>
       </w:r>
-      <w:bookmarkEnd w:id="2"/>
+      <w:bookmarkEnd w:id="3"/>
     </w:p>
     <w:p>
       <w:r>
@@ -973,21 +807,21 @@
       <w:pPr>
         <w:pStyle w:val="Heading1"/>
       </w:pPr>
-      <w:bookmarkStart w:id="3" w:name="_Toc12452723"/>
+      <w:bookmarkStart w:id="4" w:name="_Toc12627440"/>
       <w:r>
         <w:t>Solution</w:t>
       </w:r>
-      <w:bookmarkEnd w:id="3"/>
+      <w:bookmarkEnd w:id="4"/>
     </w:p>
     <w:p>
       <w:pPr>
         <w:pStyle w:val="Heading2"/>
       </w:pPr>
-      <w:bookmarkStart w:id="4" w:name="_Toc12452724"/>
+      <w:bookmarkStart w:id="5" w:name="_Toc12627441"/>
       <w:r>
         <w:t>Key Considerations</w:t>
       </w:r>
-      <w:bookmarkEnd w:id="4"/>
+      <w:bookmarkEnd w:id="5"/>
     </w:p>
     <w:p>
       <w:r>
@@ -1070,7 +904,7 @@
       <w:pPr>
         <w:pStyle w:val="Heading2"/>
       </w:pPr>
-      <w:bookmarkStart w:id="5" w:name="_Toc12452725"/>
+      <w:bookmarkStart w:id="6" w:name="_Toc12627442"/>
       <w:r>
         <w:t>Technolog</w:t>
       </w:r>
@@ -1080,7 +914,7 @@
       <w:r>
         <w:t xml:space="preserve"> Assumptions</w:t>
       </w:r>
-      <w:bookmarkEnd w:id="5"/>
+      <w:bookmarkEnd w:id="6"/>
     </w:p>
     <w:p>
       <w:r>
@@ -1137,14 +971,26 @@
     </w:p>
     <w:p>
       <w:pPr>
-        <w:pStyle w:val="Heading2"/>
-      </w:pPr>
-      <w:bookmarkStart w:id="6" w:name="_Toc12452726"/>
+        <w:pStyle w:val="ListParagraph"/>
+        <w:numPr>
+          <w:ilvl w:val="0"/>
+          <w:numId w:val="67"/>
+        </w:numPr>
+      </w:pPr>
       <w:r>
         <w:lastRenderedPageBreak/>
+        <w:t>User identity is the responsibility of third-party application (e.g., Google, Facebook).</w:t>
+      </w:r>
+    </w:p>
+    <w:p>
+      <w:pPr>
+        <w:pStyle w:val="Heading2"/>
+      </w:pPr>
+      <w:bookmarkStart w:id="7" w:name="_Toc12627443"/>
+      <w:r>
         <w:t>AWS Services</w:t>
       </w:r>
-      <w:bookmarkEnd w:id="6"/>
+      <w:bookmarkEnd w:id="7"/>
     </w:p>
     <w:p>
       <w:r>
@@ -1159,14 +1005,138 @@
           <w:numId w:val="68"/>
         </w:numPr>
       </w:pPr>
-      <w:bookmarkStart w:id="7" w:name="_GoBack"/>
-      <w:bookmarkEnd w:id="7"/>
+      <w:r>
+        <w:t>Route 53 – serves as domain name provider to utilize user-friendly FQDNs</w:t>
+      </w:r>
     </w:p>
     <w:p>
       <w:pPr>
+        <w:pStyle w:val="ListParagraph"/>
+        <w:numPr>
+          <w:ilvl w:val="0"/>
+          <w:numId w:val="68"/>
+        </w:numPr>
+      </w:pPr>
+      <w:r>
+        <w:t>WAF – rule-based service to block common SQL Injection and Cross-side scripting attacks</w:t>
+      </w:r>
+    </w:p>
+    <w:p>
+      <w:pPr>
+        <w:pStyle w:val="ListParagraph"/>
+        <w:numPr>
+          <w:ilvl w:val="0"/>
+          <w:numId w:val="68"/>
+        </w:numPr>
+      </w:pPr>
+      <w:r>
+        <w:t>CloudFront – caches static contents in edge locations</w:t>
+      </w:r>
+    </w:p>
+    <w:p>
+      <w:pPr>
+        <w:pStyle w:val="ListParagraph"/>
+        <w:numPr>
+          <w:ilvl w:val="0"/>
+          <w:numId w:val="68"/>
+        </w:numPr>
+      </w:pPr>
+      <w:r>
+        <w:t>S3 – serves static files which build up the web application</w:t>
+      </w:r>
+    </w:p>
+    <w:p>
+      <w:pPr>
+        <w:pStyle w:val="ListParagraph"/>
+        <w:numPr>
+          <w:ilvl w:val="0"/>
+          <w:numId w:val="68"/>
+        </w:numPr>
+      </w:pPr>
+      <w:r>
+        <w:t>Cognito – processes identity from third-party users for user management and authentication</w:t>
+      </w:r>
+    </w:p>
+    <w:p>
+      <w:pPr>
+        <w:pStyle w:val="ListParagraph"/>
+        <w:numPr>
+          <w:ilvl w:val="0"/>
+          <w:numId w:val="68"/>
+        </w:numPr>
+      </w:pPr>
+      <w:r>
+        <w:t>ALB</w:t>
+      </w:r>
+      <w:r>
+        <w:t xml:space="preserve"> – regulates the flow of requests across the different serverless APIs</w:t>
+      </w:r>
+    </w:p>
+    <w:p>
+      <w:pPr>
+        <w:pStyle w:val="ListParagraph"/>
+        <w:numPr>
+          <w:ilvl w:val="0"/>
+          <w:numId w:val="68"/>
+        </w:numPr>
+      </w:pPr>
+      <w:r>
+        <w:t>Lambda – backbone of our serverless APIs</w:t>
+      </w:r>
+    </w:p>
+    <w:p>
+      <w:pPr>
+        <w:pStyle w:val="ListParagraph"/>
+        <w:numPr>
+          <w:ilvl w:val="0"/>
+          <w:numId w:val="68"/>
+        </w:numPr>
+      </w:pPr>
+      <w:r>
+        <w:t>Aurora – serverless RDS instance</w:t>
+      </w:r>
+    </w:p>
+    <w:p>
+      <w:pPr>
+        <w:pStyle w:val="ListParagraph"/>
+        <w:numPr>
+          <w:ilvl w:val="0"/>
+          <w:numId w:val="68"/>
+        </w:numPr>
+      </w:pPr>
+      <w:r>
+        <w:t>Kinesis Firehose – responsible for ETL of data streams</w:t>
+      </w:r>
+    </w:p>
+    <w:p>
+      <w:pPr>
+        <w:pStyle w:val="ListParagraph"/>
+        <w:numPr>
+          <w:ilvl w:val="0"/>
+          <w:numId w:val="68"/>
+        </w:numPr>
+      </w:pPr>
+      <w:r>
+        <w:t>SQS – queueing service</w:t>
+      </w:r>
+    </w:p>
+    <w:p>
+      <w:pPr>
+        <w:pStyle w:val="ListParagraph"/>
+        <w:numPr>
+          <w:ilvl w:val="0"/>
+          <w:numId w:val="68"/>
+        </w:numPr>
+      </w:pPr>
+      <w:r>
+        <w:t>SNS – notification service</w:t>
+      </w:r>
+    </w:p>
+    <w:p>
+      <w:pPr>
         <w:pStyle w:val="Heading2"/>
       </w:pPr>
-      <w:bookmarkStart w:id="8" w:name="_Toc12452727"/>
+      <w:bookmarkStart w:id="8" w:name="_Toc12627444"/>
       <w:r>
         <w:t>Architecture Design</w:t>
       </w:r>
@@ -1189,9 +1159,9 @@
           <w:noProof/>
         </w:rPr>
         <w:drawing>
-          <wp:inline distT="0" distB="0" distL="0" distR="0" wp14:anchorId="7C1FF55C" wp14:editId="6001B8C9">
-            <wp:extent cx="5984624" cy="4099703"/>
-            <wp:effectExtent l="0" t="0" r="0" b="0"/>
+          <wp:inline distT="0" distB="0" distL="0" distR="0" wp14:anchorId="7C1FF55C" wp14:editId="675F5DCE">
+            <wp:extent cx="5835232" cy="3994948"/>
+            <wp:effectExtent l="0" t="0" r="0" b="5715"/>
             <wp:docPr id="2" name="Picture 2"/>
             <wp:cNvGraphicFramePr>
               <a:graphicFrameLocks xmlns:a="http://schemas.openxmlformats.org/drawingml/2006/main" noChangeAspect="1"/>
@@ -1218,7 +1188,7 @@
                   <pic:spPr>
                     <a:xfrm>
                       <a:off x="0" y="0"/>
-                      <a:ext cx="5984624" cy="4099703"/>
+                      <a:ext cx="5835232" cy="3994948"/>
                     </a:xfrm>
                     <a:prstGeom prst="rect">
                       <a:avLst/>
@@ -1229,6 +1199,77 @@
             </a:graphic>
           </wp:inline>
         </w:drawing>
+      </w:r>
+    </w:p>
+    <w:p>
+      <w:r>
+        <w:lastRenderedPageBreak/>
+        <w:t xml:space="preserve">A progressive web application is an HTML-based application with native mobile support through a service worker. This type of application enables </w:t>
+      </w:r>
+      <w:proofErr w:type="spellStart"/>
+      <w:r>
+        <w:t>offlline</w:t>
+      </w:r>
+      <w:proofErr w:type="spellEnd"/>
+      <w:r>
+        <w:t>-first and mobile-first native user experience.</w:t>
+      </w:r>
+    </w:p>
+    <w:p/>
+    <w:p>
+      <w:r>
+        <w:t>The client-side of the application will be served to the user through a user-friendly FQDN using Route 53. Route 53 will request the static files from edge locations through CloudFront. These static files are stored in an S3 bucket.</w:t>
+      </w:r>
+    </w:p>
+    <w:p/>
+    <w:p>
+      <w:r>
+        <w:t>Since our application will not store user credentials</w:t>
+      </w:r>
+      <w:r>
+        <w:t xml:space="preserve"> </w:t>
+      </w:r>
+      <w:r>
+        <w:t>natively</w:t>
+      </w:r>
+      <w:r>
+        <w:t xml:space="preserve">, it </w:t>
+      </w:r>
+      <w:r>
+        <w:t xml:space="preserve">instead </w:t>
+      </w:r>
+      <w:r>
+        <w:t>employs risk transference to other third-party services. These services will simply provide our application with identity tokens through JWT which our Cognito service uses to authenticate our user. Simply put, an SSO-based authentication is leveraged.  If Cognito does not recognize the user, the application will prompt the user to register as a rider or as a driver. This selection will serve as the registration mechanism of the application wherein data will be stored together with the user’s identity in Cognito.</w:t>
+      </w:r>
+    </w:p>
+    <w:p/>
+    <w:p>
+      <w:r>
+        <w:t>For users with rider attribute, the application will enable them to select locations as their origin and destination. This functionality will again be served by third-party library. As for the GPS, since the application is a PWA, client-side can directly call the Location API of the mobile device after the user provided access to the application. The selected values will be sent to AWS through OAuth v2.0 HTTPS request. The request will pass through Route 53, WAF, ALB to Ride Request API wherein the data will be processed through and saved to the Aurora instance. A message about the ride will be queued to SQS.</w:t>
+      </w:r>
+    </w:p>
+    <w:p/>
+    <w:p>
+      <w:r>
+        <w:t>For users with driver attribute, the application will continually send GPS details to the Kinesis Firehose. Firehose will assess each queued message if the driver is nearby. If not, the message will be returned to the queue and the process will continue with the next message.</w:t>
+      </w:r>
+      <w:r>
+        <w:t xml:space="preserve"> If yes, an SNS notification will be sent to the driver wherein the application will respond accordingly. The driver will be informed and await confirmation</w:t>
+      </w:r>
+      <w:r>
+        <w:t>. If the driver declined, the application will return the message back to the queue. If the driver agreed, the driver’s and the ride’s status attributes will be updated</w:t>
+      </w:r>
+      <w:r>
+        <w:t xml:space="preserve"> accordingly.</w:t>
+      </w:r>
+    </w:p>
+    <w:p/>
+    <w:p>
+      <w:r>
+        <w:t>Users can retrieve the details about the ride through the application making a request to the Ride Details API.</w:t>
+      </w:r>
+      <w:r>
+        <w:t xml:space="preserve"> If during the process, before the rider and driver meet, a user cancelled; both the driver’s and the ride’s status attributes will be updated accordingly.</w:t>
       </w:r>
     </w:p>
     <w:p/>
@@ -1357,7 +1398,7 @@
               <w:color w:val="000000"/>
               <w:sz w:val="20"/>
             </w:rPr>
-            <w:t>26/06/2019 17:33</w:t>
+            <w:t>28/06/2019 15:17</w:t>
           </w:r>
           <w:r>
             <w:rPr>
@@ -9871,12 +9912,12 @@
 </file>
 
 <file path=customXml/item1.xml><?xml version="1.0" encoding="utf-8"?>
-<p:properties xmlns:p="http://schemas.microsoft.com/office/2006/metadata/properties" xmlns:xsi="http://www.w3.org/2001/XMLSchema-instance" xmlns:pc="http://schemas.microsoft.com/office/infopath/2007/PartnerControls">
-  <documentManagement>
-    <_Status xmlns="http://schemas.microsoft.com/sharepoint/v3/fields">Not Started</_Status>
-    <Notes0 xmlns="58474d8d-48ea-44ff-bce1-00ec2834ffc6" xsi:nil="true"/>
-  </documentManagement>
-</p:properties>
+<?mso-contentType ?>
+<FormTemplates xmlns="http://schemas.microsoft.com/sharepoint/v3/contenttype/forms">
+  <Display>DocumentLibraryForm</Display>
+  <Edit>DocumentLibraryForm</Edit>
+  <New>DocumentLibraryForm</New>
+</FormTemplates>
 </file>
 
 <file path=customXml/item2.xml><?xml version="1.0" encoding="utf-8"?>
@@ -10031,12 +10072,12 @@
 </file>
 
 <file path=customXml/item3.xml><?xml version="1.0" encoding="utf-8"?>
-<?mso-contentType ?>
-<FormTemplates xmlns="http://schemas.microsoft.com/sharepoint/v3/contenttype/forms">
-  <Display>DocumentLibraryForm</Display>
-  <Edit>DocumentLibraryForm</Edit>
-  <New>DocumentLibraryForm</New>
-</FormTemplates>
+<p:properties xmlns:p="http://schemas.microsoft.com/office/2006/metadata/properties" xmlns:xsi="http://www.w3.org/2001/XMLSchema-instance" xmlns:pc="http://schemas.microsoft.com/office/infopath/2007/PartnerControls">
+  <documentManagement>
+    <_Status xmlns="http://schemas.microsoft.com/sharepoint/v3/fields">Not Started</_Status>
+    <Notes0 xmlns="58474d8d-48ea-44ff-bce1-00ec2834ffc6" xsi:nil="true"/>
+  </documentManagement>
+</p:properties>
 </file>
 
 <file path=customXml/item4.xml><?xml version="1.0" encoding="utf-8"?>
@@ -10078,12 +10119,9 @@
 </file>
 
 <file path=customXml/itemProps1.xml><?xml version="1.0" encoding="utf-8"?>
-<ds:datastoreItem xmlns:ds="http://schemas.openxmlformats.org/officeDocument/2006/customXml" ds:itemID="{7A300857-CCCB-45A5-B68B-09E936FF1145}">
+<ds:datastoreItem xmlns:ds="http://schemas.openxmlformats.org/officeDocument/2006/customXml" ds:itemID="{74BA73F2-B8E7-44CC-B89E-651608EA05E4}">
   <ds:schemaRefs>
-    <ds:schemaRef ds:uri="http://schemas.microsoft.com/office/2006/metadata/properties"/>
-    <ds:schemaRef ds:uri="http://schemas.microsoft.com/office/infopath/2007/PartnerControls"/>
-    <ds:schemaRef ds:uri="http://schemas.microsoft.com/sharepoint/v3/fields"/>
-    <ds:schemaRef ds:uri="58474d8d-48ea-44ff-bce1-00ec2834ffc6"/>
+    <ds:schemaRef ds:uri="http://schemas.microsoft.com/sharepoint/v3/contenttype/forms"/>
   </ds:schemaRefs>
 </ds:datastoreItem>
 </file>
@@ -10108,15 +10146,18 @@
 </file>
 
 <file path=customXml/itemProps3.xml><?xml version="1.0" encoding="utf-8"?>
-<ds:datastoreItem xmlns:ds="http://schemas.openxmlformats.org/officeDocument/2006/customXml" ds:itemID="{74BA73F2-B8E7-44CC-B89E-651608EA05E4}">
+<ds:datastoreItem xmlns:ds="http://schemas.openxmlformats.org/officeDocument/2006/customXml" ds:itemID="{7A300857-CCCB-45A5-B68B-09E936FF1145}">
   <ds:schemaRefs>
-    <ds:schemaRef ds:uri="http://schemas.microsoft.com/sharepoint/v3/contenttype/forms"/>
+    <ds:schemaRef ds:uri="http://schemas.microsoft.com/office/2006/metadata/properties"/>
+    <ds:schemaRef ds:uri="http://schemas.microsoft.com/office/infopath/2007/PartnerControls"/>
+    <ds:schemaRef ds:uri="http://schemas.microsoft.com/sharepoint/v3/fields"/>
+    <ds:schemaRef ds:uri="58474d8d-48ea-44ff-bce1-00ec2834ffc6"/>
   </ds:schemaRefs>
 </ds:datastoreItem>
 </file>
 
 <file path=customXml/itemProps4.xml><?xml version="1.0" encoding="utf-8"?>
-<ds:datastoreItem xmlns:ds="http://schemas.openxmlformats.org/officeDocument/2006/customXml" ds:itemID="{C8432903-F4DA-42AF-BA24-8893541277BA}">
+<ds:datastoreItem xmlns:ds="http://schemas.openxmlformats.org/officeDocument/2006/customXml" ds:itemID="{A8BDEFBF-D738-49A5-91B3-DC84B6A2A32E}">
   <ds:schemaRefs>
     <ds:schemaRef ds:uri="http://schemas.openxmlformats.org/officeDocument/2006/bibliography"/>
   </ds:schemaRefs>

</xml_diff>